<commit_message>
done the second question
</commit_message>
<xml_diff>
--- a/Proje 1.docx
+++ b/Proje 1.docx
@@ -244,7 +244,31 @@
           <w:sz w:val="24"/>
           <w:szCs w:val="24"/>
         </w:rPr>
-        <w:t>Sonrasında ilk üç sayıyının büyük olanıyla karşılaştırıyoruz. Büyükse sağa yazıp küçük olanla karşılaştırmıyoruz. Eğer küçükse diğer küçük sayı ile karşılaştırıyoruz. En küçük olan en başta olacak şekilde sıralıyoruz.</w:t>
+        <w:t xml:space="preserve">Sonrasında </w:t>
+      </w:r>
+      <w:r>
+        <w:rPr>
+          <w:rFonts w:ascii="Times New Roman" w:hAnsi="Times New Roman" w:cs="Times New Roman"/>
+          <w:sz w:val="24"/>
+          <w:szCs w:val="24"/>
+        </w:rPr>
+        <w:t xml:space="preserve">ilk üç sayıyının en baştakiyle </w:t>
+      </w:r>
+      <w:r>
+        <w:rPr>
+          <w:rFonts w:ascii="Times New Roman" w:hAnsi="Times New Roman" w:cs="Times New Roman"/>
+          <w:sz w:val="24"/>
+          <w:szCs w:val="24"/>
+        </w:rPr>
+        <w:t xml:space="preserve">karşılaştırıyoruz. </w:t>
+      </w:r>
+      <w:r>
+        <w:rPr>
+          <w:rFonts w:ascii="Times New Roman" w:hAnsi="Times New Roman" w:cs="Times New Roman"/>
+          <w:sz w:val="24"/>
+          <w:szCs w:val="24"/>
+        </w:rPr>
+        <w:t>Sayı küçükse sola büyükse sağa kaydırıp yazıyoruz ve sağdaki sayıyla karşılaştırıyoruz. Sayı büyükse sağa geçiyor küçükse yerinde kalıyor.</w:t>
       </w:r>
     </w:p>
     <w:p>
@@ -278,24 +302,31 @@
           <w:sz w:val="24"/>
           <w:szCs w:val="24"/>
         </w:rPr>
-        <w:t>[22,16,27 I 2,18,6]</w:t>
-      </w:r>
-    </w:p>
-    <w:p>
-      <w:pPr>
-        <w:rPr>
-          <w:rFonts w:ascii="Times New Roman" w:hAnsi="Times New Roman" w:cs="Times New Roman"/>
-          <w:sz w:val="24"/>
-          <w:szCs w:val="24"/>
-        </w:rPr>
-      </w:pPr>
-      <w:r>
-        <w:rPr>
-          <w:rFonts w:ascii="Times New Roman" w:hAnsi="Times New Roman" w:cs="Times New Roman"/>
-          <w:sz w:val="24"/>
-          <w:szCs w:val="24"/>
-        </w:rPr>
-        <w:t>[16,22,27 I 2,18,6]</w:t>
+        <w:t>[</w:t>
+      </w:r>
+      <w:r>
+        <w:rPr>
+          <w:rFonts w:ascii="Times New Roman" w:hAnsi="Times New Roman" w:cs="Times New Roman"/>
+          <w:sz w:val="24"/>
+          <w:szCs w:val="24"/>
+        </w:rPr>
+        <w:t>16</w:t>
+      </w:r>
+      <w:r>
+        <w:rPr>
+          <w:rFonts w:ascii="Times New Roman" w:hAnsi="Times New Roman" w:cs="Times New Roman"/>
+          <w:sz w:val="24"/>
+          <w:szCs w:val="24"/>
+        </w:rPr>
+        <w:t>,22</w:t>
+      </w:r>
+      <w:r>
+        <w:rPr>
+          <w:rFonts w:ascii="Times New Roman" w:hAnsi="Times New Roman" w:cs="Times New Roman"/>
+          <w:sz w:val="24"/>
+          <w:szCs w:val="24"/>
+        </w:rPr>
+        <w:t>,27 I 2,18,6]</w:t>
       </w:r>
     </w:p>
     <w:p>
@@ -346,41 +377,23 @@
           <w:sz w:val="24"/>
           <w:szCs w:val="24"/>
         </w:rPr>
-        <w:t>[16,22,2,27 I 18,6]</w:t>
-      </w:r>
-    </w:p>
-    <w:p>
-      <w:pPr>
-        <w:rPr>
-          <w:rFonts w:ascii="Times New Roman" w:hAnsi="Times New Roman" w:cs="Times New Roman"/>
-          <w:sz w:val="24"/>
-          <w:szCs w:val="24"/>
-        </w:rPr>
-      </w:pPr>
-      <w:r>
-        <w:rPr>
-          <w:rFonts w:ascii="Times New Roman" w:hAnsi="Times New Roman" w:cs="Times New Roman"/>
-          <w:sz w:val="24"/>
-          <w:szCs w:val="24"/>
-        </w:rPr>
-        <w:t>[16,2,22,27 I 18,6]</w:t>
-      </w:r>
-    </w:p>
-    <w:p>
-      <w:pPr>
-        <w:rPr>
-          <w:rFonts w:ascii="Times New Roman" w:hAnsi="Times New Roman" w:cs="Times New Roman"/>
-          <w:sz w:val="24"/>
-          <w:szCs w:val="24"/>
-        </w:rPr>
-      </w:pPr>
-      <w:r>
-        <w:rPr>
-          <w:rFonts w:ascii="Times New Roman" w:hAnsi="Times New Roman" w:cs="Times New Roman"/>
-          <w:sz w:val="24"/>
-          <w:szCs w:val="24"/>
-        </w:rPr>
-        <w:t>[2,16,22,27 I 18,6]</w:t>
+        <w:t>[</w:t>
+      </w:r>
+      <w:r>
+        <w:rPr>
+          <w:rFonts w:ascii="Times New Roman" w:hAnsi="Times New Roman" w:cs="Times New Roman"/>
+          <w:sz w:val="24"/>
+          <w:szCs w:val="24"/>
+        </w:rPr>
+        <w:t>2,16,22,</w:t>
+      </w:r>
+      <w:r>
+        <w:rPr>
+          <w:rFonts w:ascii="Times New Roman" w:hAnsi="Times New Roman" w:cs="Times New Roman"/>
+          <w:sz w:val="24"/>
+          <w:szCs w:val="24"/>
+        </w:rPr>
+        <w:t>27 I 18,6]</w:t>
       </w:r>
     </w:p>
     <w:p>
@@ -431,7 +444,32 @@
           <w:sz w:val="24"/>
           <w:szCs w:val="24"/>
         </w:rPr>
-        <w:t>[2,16,22,18,27 I 6]</w:t>
+        <w:t>[18,2,16,22,27 I 6]</w:t>
+      </w:r>
+    </w:p>
+    <w:p>
+      <w:pPr>
+        <w:rPr>
+          <w:rFonts w:ascii="Times New Roman" w:hAnsi="Times New Roman" w:cs="Times New Roman"/>
+          <w:sz w:val="24"/>
+          <w:szCs w:val="24"/>
+        </w:rPr>
+      </w:pPr>
+      <w:r>
+        <w:rPr>
+          <w:rFonts w:ascii="Times New Roman" w:hAnsi="Times New Roman" w:cs="Times New Roman"/>
+          <w:sz w:val="24"/>
+          <w:szCs w:val="24"/>
+        </w:rPr>
+        <w:t>[2,18,16,22,</w:t>
+      </w:r>
+      <w:r>
+        <w:rPr>
+          <w:rFonts w:ascii="Times New Roman" w:hAnsi="Times New Roman" w:cs="Times New Roman"/>
+          <w:sz w:val="24"/>
+          <w:szCs w:val="24"/>
+        </w:rPr>
+        <w:t>27 I 6]</w:t>
       </w:r>
     </w:p>
     <w:p>
@@ -465,76 +503,42 @@
           <w:sz w:val="24"/>
           <w:szCs w:val="24"/>
         </w:rPr>
+        <w:t>18 sayısı 16’dan büyük ve 22’den küçük olduğu için aralarına yerleşti. Aynı işlemi kalan sonuncu sayı içinde yapıyoruz.</w:t>
+      </w:r>
+    </w:p>
+    <w:p>
+      <w:pPr>
+        <w:rPr>
+          <w:rFonts w:ascii="Times New Roman" w:hAnsi="Times New Roman" w:cs="Times New Roman"/>
+          <w:sz w:val="24"/>
+          <w:szCs w:val="24"/>
+        </w:rPr>
+      </w:pPr>
+      <w:r>
+        <w:rPr>
+          <w:rFonts w:ascii="Times New Roman" w:hAnsi="Times New Roman" w:cs="Times New Roman"/>
+          <w:sz w:val="24"/>
+          <w:szCs w:val="24"/>
+        </w:rPr>
+        <w:t>[2,16,18,22,27,6]</w:t>
+      </w:r>
+    </w:p>
+    <w:p>
+      <w:pPr>
+        <w:rPr>
+          <w:rFonts w:ascii="Times New Roman" w:hAnsi="Times New Roman" w:cs="Times New Roman"/>
+          <w:sz w:val="24"/>
+          <w:szCs w:val="24"/>
+        </w:rPr>
+      </w:pPr>
+      <w:r>
+        <w:rPr>
+          <w:rFonts w:ascii="Times New Roman" w:hAnsi="Times New Roman" w:cs="Times New Roman"/>
+          <w:sz w:val="24"/>
+          <w:szCs w:val="24"/>
+        </w:rPr>
         <w:lastRenderedPageBreak/>
-        <w:t>18 sayısı 16’dan büyük ve 22’den küçük olduğu için aralarına yerleşti. Aynı işlemi kalan sonuncu sayı içinde yapıyoruz.</w:t>
-      </w:r>
-    </w:p>
-    <w:p>
-      <w:pPr>
-        <w:rPr>
-          <w:rFonts w:ascii="Times New Roman" w:hAnsi="Times New Roman" w:cs="Times New Roman"/>
-          <w:sz w:val="24"/>
-          <w:szCs w:val="24"/>
-        </w:rPr>
-      </w:pPr>
-      <w:r>
-        <w:rPr>
-          <w:rFonts w:ascii="Times New Roman" w:hAnsi="Times New Roman" w:cs="Times New Roman"/>
-          <w:sz w:val="24"/>
-          <w:szCs w:val="24"/>
-        </w:rPr>
-        <w:t>[2,16,18,22,27,6]</w:t>
-      </w:r>
-    </w:p>
-    <w:p>
-      <w:pPr>
-        <w:rPr>
-          <w:rFonts w:ascii="Times New Roman" w:hAnsi="Times New Roman" w:cs="Times New Roman"/>
-          <w:sz w:val="24"/>
-          <w:szCs w:val="24"/>
-        </w:rPr>
-      </w:pPr>
-      <w:r>
-        <w:rPr>
-          <w:rFonts w:ascii="Times New Roman" w:hAnsi="Times New Roman" w:cs="Times New Roman"/>
-          <w:sz w:val="24"/>
-          <w:szCs w:val="24"/>
-        </w:rPr>
-        <w:t>[2,16,18,22,6,27]</w:t>
-      </w:r>
-    </w:p>
-    <w:p>
-      <w:pPr>
-        <w:rPr>
-          <w:rFonts w:ascii="Times New Roman" w:hAnsi="Times New Roman" w:cs="Times New Roman"/>
-          <w:sz w:val="24"/>
-          <w:szCs w:val="24"/>
-        </w:rPr>
-      </w:pPr>
-      <w:r>
-        <w:rPr>
-          <w:rFonts w:ascii="Times New Roman" w:hAnsi="Times New Roman" w:cs="Times New Roman"/>
-          <w:sz w:val="24"/>
-          <w:szCs w:val="24"/>
-        </w:rPr>
-        <w:t>[2,16,18,6,22,27]</w:t>
-      </w:r>
-    </w:p>
-    <w:p>
-      <w:pPr>
-        <w:rPr>
-          <w:rFonts w:ascii="Times New Roman" w:hAnsi="Times New Roman" w:cs="Times New Roman"/>
-          <w:sz w:val="24"/>
-          <w:szCs w:val="24"/>
-        </w:rPr>
-      </w:pPr>
-      <w:r>
-        <w:rPr>
-          <w:rFonts w:ascii="Times New Roman" w:hAnsi="Times New Roman" w:cs="Times New Roman"/>
-          <w:sz w:val="24"/>
-          <w:szCs w:val="24"/>
-        </w:rPr>
-        <w:t>[2,16,6,18,22,27]</w:t>
+        <w:t>[6,2,16,18,22,27]</w:t>
       </w:r>
     </w:p>
     <w:p>
@@ -609,10 +613,148 @@
       <w:pPr>
         <w:rPr>
           <w:rFonts w:ascii="Times New Roman" w:hAnsi="Times New Roman" w:cs="Times New Roman"/>
-          <w:sz w:val="24"/>
-          <w:szCs w:val="24"/>
-        </w:rPr>
-      </w:pPr>
+          <w:color w:val="000000"/>
+          <w:spacing w:val="-10"/>
+          <w:sz w:val="24"/>
+          <w:szCs w:val="24"/>
+          <w:shd w:val="clear" w:color="auto" w:fill="FFFFFF"/>
+        </w:rPr>
+      </w:pPr>
+      <w:r>
+        <w:rPr>
+          <w:rStyle w:val="Gl"/>
+          <w:rFonts w:ascii="Times New Roman" w:hAnsi="Times New Roman" w:cs="Times New Roman"/>
+          <w:color w:val="000000"/>
+          <w:spacing w:val="-10"/>
+          <w:sz w:val="24"/>
+          <w:szCs w:val="24"/>
+          <w:shd w:val="clear" w:color="auto" w:fill="FFFFFF"/>
+        </w:rPr>
+        <w:t>[7,3,5,8,2,9,4,15,6</w:t>
+      </w:r>
+      <w:r>
+        <w:rPr>
+          <w:rFonts w:ascii="Times New Roman" w:hAnsi="Times New Roman" w:cs="Times New Roman"/>
+          <w:color w:val="000000"/>
+          <w:spacing w:val="-10"/>
+          <w:sz w:val="24"/>
+          <w:szCs w:val="24"/>
+          <w:shd w:val="clear" w:color="auto" w:fill="FFFFFF"/>
+        </w:rPr>
+        <w:t>] dizisinin Selection Sort'a göre ilk 4 adımını yürütür.</w:t>
+      </w:r>
+    </w:p>
+    <w:p>
+      <w:pPr>
+        <w:rPr>
+          <w:rFonts w:ascii="Times New Roman" w:hAnsi="Times New Roman" w:cs="Times New Roman"/>
+          <w:color w:val="000000"/>
+          <w:spacing w:val="-10"/>
+          <w:sz w:val="24"/>
+          <w:szCs w:val="24"/>
+          <w:shd w:val="clear" w:color="auto" w:fill="FFFFFF"/>
+        </w:rPr>
+      </w:pPr>
+      <w:r>
+        <w:rPr>
+          <w:rFonts w:ascii="Times New Roman" w:hAnsi="Times New Roman" w:cs="Times New Roman"/>
+          <w:color w:val="000000"/>
+          <w:spacing w:val="-10"/>
+          <w:sz w:val="24"/>
+          <w:szCs w:val="24"/>
+          <w:shd w:val="clear" w:color="auto" w:fill="FFFFFF"/>
+        </w:rPr>
+        <w:t>Öncelikle ilk sıradakini diğerleriyle karşılaştırır ve en küçük olan sayıyla yer değiştirme yapar. Sonra ikinci sıradaki için aynı işlem yapılır. Tam bir sıralama olana kadar bu işlem devam eder.</w:t>
+      </w:r>
+    </w:p>
+    <w:p>
+      <w:pPr>
+        <w:rPr>
+          <w:rFonts w:ascii="Times New Roman" w:hAnsi="Times New Roman" w:cs="Times New Roman"/>
+          <w:color w:val="000000"/>
+          <w:spacing w:val="-10"/>
+          <w:sz w:val="24"/>
+          <w:szCs w:val="24"/>
+          <w:shd w:val="clear" w:color="auto" w:fill="FFFFFF"/>
+        </w:rPr>
+      </w:pPr>
+      <w:r>
+        <w:rPr>
+          <w:rFonts w:ascii="Times New Roman" w:hAnsi="Times New Roman" w:cs="Times New Roman"/>
+          <w:color w:val="000000"/>
+          <w:spacing w:val="-10"/>
+          <w:sz w:val="24"/>
+          <w:szCs w:val="24"/>
+          <w:shd w:val="clear" w:color="auto" w:fill="FFFFFF"/>
+        </w:rPr>
+        <w:t>[2,3,5,8,7,4,15,6]</w:t>
+      </w:r>
+    </w:p>
+    <w:p>
+      <w:pPr>
+        <w:rPr>
+          <w:rFonts w:ascii="Times New Roman" w:hAnsi="Times New Roman" w:cs="Times New Roman"/>
+          <w:color w:val="000000"/>
+          <w:spacing w:val="-10"/>
+          <w:sz w:val="24"/>
+          <w:szCs w:val="24"/>
+          <w:shd w:val="clear" w:color="auto" w:fill="FFFFFF"/>
+        </w:rPr>
+      </w:pPr>
+      <w:r>
+        <w:rPr>
+          <w:rFonts w:ascii="Times New Roman" w:hAnsi="Times New Roman" w:cs="Times New Roman"/>
+          <w:color w:val="000000"/>
+          <w:spacing w:val="-10"/>
+          <w:sz w:val="24"/>
+          <w:szCs w:val="24"/>
+          <w:shd w:val="clear" w:color="auto" w:fill="FFFFFF"/>
+        </w:rPr>
+        <w:t>[2,3,5,8,7,4,15,6]</w:t>
+      </w:r>
+    </w:p>
+    <w:p>
+      <w:pPr>
+        <w:rPr>
+          <w:rFonts w:ascii="Times New Roman" w:hAnsi="Times New Roman" w:cs="Times New Roman"/>
+          <w:color w:val="000000"/>
+          <w:spacing w:val="-10"/>
+          <w:sz w:val="24"/>
+          <w:szCs w:val="24"/>
+          <w:shd w:val="clear" w:color="auto" w:fill="FFFFFF"/>
+        </w:rPr>
+      </w:pPr>
+      <w:r>
+        <w:rPr>
+          <w:rFonts w:ascii="Times New Roman" w:hAnsi="Times New Roman" w:cs="Times New Roman"/>
+          <w:color w:val="000000"/>
+          <w:spacing w:val="-10"/>
+          <w:sz w:val="24"/>
+          <w:szCs w:val="24"/>
+          <w:shd w:val="clear" w:color="auto" w:fill="FFFFFF"/>
+        </w:rPr>
+        <w:t>[2,3,4,8,7,5,15,6]</w:t>
+      </w:r>
+    </w:p>
+    <w:p>
+      <w:pPr>
+        <w:rPr>
+          <w:rFonts w:ascii="Times New Roman" w:hAnsi="Times New Roman" w:cs="Times New Roman"/>
+          <w:sz w:val="24"/>
+          <w:szCs w:val="24"/>
+        </w:rPr>
+      </w:pPr>
+      <w:r>
+        <w:rPr>
+          <w:rFonts w:ascii="Times New Roman" w:hAnsi="Times New Roman" w:cs="Times New Roman"/>
+          <w:color w:val="000000"/>
+          <w:spacing w:val="-10"/>
+          <w:sz w:val="24"/>
+          <w:szCs w:val="24"/>
+          <w:shd w:val="clear" w:color="auto" w:fill="FFFFFF"/>
+        </w:rPr>
+        <w:t>[2,3,4,5,7,8,15,6)</w:t>
+      </w:r>
       <w:bookmarkStart w:id="0" w:name="_GoBack"/>
       <w:bookmarkEnd w:id="0"/>
     </w:p>
@@ -938,6 +1080,17 @@
     <w:semiHidden/>
     <w:unhideWhenUsed/>
   </w:style>
+  <w:style w:type="character" w:styleId="Gl">
+    <w:name w:val="Strong"/>
+    <w:basedOn w:val="VarsaylanParagrafYazTipi"/>
+    <w:uiPriority w:val="22"/>
+    <w:qFormat/>
+    <w:rsid w:val="005E2FD0"/>
+    <w:rPr>
+      <w:b/>
+      <w:bCs/>
+    </w:rPr>
+  </w:style>
 </w:styles>
 </file>
 
@@ -1130,6 +1283,17 @@
     <w:uiPriority w:val="99"/>
     <w:semiHidden/>
     <w:unhideWhenUsed/>
+  </w:style>
+  <w:style w:type="character" w:styleId="Gl">
+    <w:name w:val="Strong"/>
+    <w:basedOn w:val="VarsaylanParagrafYazTipi"/>
+    <w:uiPriority w:val="22"/>
+    <w:qFormat/>
+    <w:rsid w:val="005E2FD0"/>
+    <w:rPr>
+      <w:b/>
+      <w:bCs/>
+    </w:rPr>
   </w:style>
 </w:styles>
 </file>

</xml_diff>